<commit_message>
SSIG-25 : [SIG-11][BD] Create Case (v2/cases) & Fulfilment API (v2/fulfilment) Schema change (#24)
- Updated documentation index
</commit_message>
<xml_diff>
--- a/link/documentation/Signifyd LINK Integration Documentation 20.1.0.docx
+++ b/link/documentation/Signifyd LINK Integration Documentation 20.1.0.docx
@@ -239,7 +239,7 @@
           <w:r>
             <w:fldChar w:fldCharType="separate"/>
           </w:r>
-          <w:hyperlink w:anchor="_Toc83684805" w:history="1">
+          <w:hyperlink w:anchor="_Toc83832799" w:history="1">
             <w:r>
               <w:rPr>
                 <w:rStyle w:val="Hyperlink"/>
@@ -274,7 +274,7 @@
               <w:rPr>
                 <w:webHidden/>
               </w:rPr>
-              <w:instrText xml:space="preserve"> PAGEREF _Toc83684805 \h </w:instrText>
+              <w:instrText xml:space="preserve"> PAGEREF _Toc83832799 \h </w:instrText>
             </w:r>
             <w:r>
               <w:rPr>
@@ -308,7 +308,7 @@
               <w:lang w:val="pt-BR" w:eastAsia="pt-BR"/>
             </w:rPr>
           </w:pPr>
-          <w:hyperlink w:anchor="_Toc83684806" w:history="1">
+          <w:hyperlink w:anchor="_Toc83832800" w:history="1">
             <w:r>
               <w:rPr>
                 <w:rStyle w:val="Hyperlink"/>
@@ -343,7 +343,7 @@
               <w:rPr>
                 <w:webHidden/>
               </w:rPr>
-              <w:instrText xml:space="preserve"> PAGEREF _Toc83684806 \h </w:instrText>
+              <w:instrText xml:space="preserve"> PAGEREF _Toc83832800 \h </w:instrText>
             </w:r>
             <w:r>
               <w:rPr>
@@ -377,7 +377,7 @@
               <w:lang w:val="pt-BR" w:eastAsia="pt-BR"/>
             </w:rPr>
           </w:pPr>
-          <w:hyperlink w:anchor="_Toc83684807" w:history="1">
+          <w:hyperlink w:anchor="_Toc83832801" w:history="1">
             <w:r>
               <w:rPr>
                 <w:rStyle w:val="Hyperlink"/>
@@ -412,7 +412,7 @@
               <w:rPr>
                 <w:webHidden/>
               </w:rPr>
-              <w:instrText xml:space="preserve"> PAGEREF _Toc83684807 \h </w:instrText>
+              <w:instrText xml:space="preserve"> PAGEREF _Toc83832801 \h </w:instrText>
             </w:r>
             <w:r>
               <w:rPr>
@@ -446,7 +446,7 @@
               <w:lang w:val="pt-BR" w:eastAsia="pt-BR"/>
             </w:rPr>
           </w:pPr>
-          <w:hyperlink w:anchor="_Toc83684808" w:history="1">
+          <w:hyperlink w:anchor="_Toc83832802" w:history="1">
             <w:r>
               <w:rPr>
                 <w:rStyle w:val="Hyperlink"/>
@@ -481,7 +481,7 @@
               <w:rPr>
                 <w:webHidden/>
               </w:rPr>
-              <w:instrText xml:space="preserve"> PAGEREF _Toc83684808 \h </w:instrText>
+              <w:instrText xml:space="preserve"> PAGEREF _Toc83832802 \h </w:instrText>
             </w:r>
             <w:r>
               <w:rPr>
@@ -515,7 +515,7 @@
               <w:lang w:val="pt-BR" w:eastAsia="pt-BR"/>
             </w:rPr>
           </w:pPr>
-          <w:hyperlink w:anchor="_Toc83684809" w:history="1">
+          <w:hyperlink w:anchor="_Toc83832803" w:history="1">
             <w:r>
               <w:rPr>
                 <w:rStyle w:val="Hyperlink"/>
@@ -550,7 +550,7 @@
               <w:rPr>
                 <w:webHidden/>
               </w:rPr>
-              <w:instrText xml:space="preserve"> PAGEREF _Toc83684809 \h </w:instrText>
+              <w:instrText xml:space="preserve"> PAGEREF _Toc83832803 \h </w:instrText>
             </w:r>
             <w:r>
               <w:rPr>
@@ -584,7 +584,7 @@
               <w:lang w:val="pt-BR" w:eastAsia="pt-BR"/>
             </w:rPr>
           </w:pPr>
-          <w:hyperlink w:anchor="_Toc83684810" w:history="1">
+          <w:hyperlink w:anchor="_Toc83832804" w:history="1">
             <w:r>
               <w:rPr>
                 <w:rStyle w:val="Hyperlink"/>
@@ -619,7 +619,7 @@
               <w:rPr>
                 <w:webHidden/>
               </w:rPr>
-              <w:instrText xml:space="preserve"> PAGEREF _Toc83684810 \h </w:instrText>
+              <w:instrText xml:space="preserve"> PAGEREF _Toc83832804 \h </w:instrText>
             </w:r>
             <w:r>
               <w:rPr>
@@ -653,7 +653,7 @@
               <w:lang w:val="pt-BR" w:eastAsia="pt-BR"/>
             </w:rPr>
           </w:pPr>
-          <w:hyperlink w:anchor="_Toc83684811" w:history="1">
+          <w:hyperlink w:anchor="_Toc83832805" w:history="1">
             <w:r>
               <w:rPr>
                 <w:rStyle w:val="Hyperlink"/>
@@ -688,7 +688,7 @@
               <w:rPr>
                 <w:webHidden/>
               </w:rPr>
-              <w:instrText xml:space="preserve"> PAGEREF _Toc83684811 \h </w:instrText>
+              <w:instrText xml:space="preserve"> PAGEREF _Toc83832805 \h </w:instrText>
             </w:r>
             <w:r>
               <w:rPr>
@@ -705,7 +705,7 @@
               <w:rPr>
                 <w:webHidden/>
               </w:rPr>
-              <w:t>3-7</w:t>
+              <w:t>3-8</w:t>
             </w:r>
             <w:r>
               <w:rPr>
@@ -722,7 +722,7 @@
               <w:lang w:val="pt-BR" w:eastAsia="pt-BR"/>
             </w:rPr>
           </w:pPr>
-          <w:hyperlink w:anchor="_Toc83684812" w:history="1">
+          <w:hyperlink w:anchor="_Toc83832806" w:history="1">
             <w:r>
               <w:rPr>
                 <w:rStyle w:val="Hyperlink"/>
@@ -757,7 +757,7 @@
               <w:rPr>
                 <w:webHidden/>
               </w:rPr>
-              <w:instrText xml:space="preserve"> PAGEREF _Toc83684812 \h </w:instrText>
+              <w:instrText xml:space="preserve"> PAGEREF _Toc83832806 \h </w:instrText>
             </w:r>
             <w:r>
               <w:rPr>
@@ -774,7 +774,7 @@
               <w:rPr>
                 <w:webHidden/>
               </w:rPr>
-              <w:t>3-11</w:t>
+              <w:t>3-12</w:t>
             </w:r>
             <w:r>
               <w:rPr>
@@ -791,7 +791,7 @@
               <w:lang w:val="pt-BR" w:eastAsia="pt-BR"/>
             </w:rPr>
           </w:pPr>
-          <w:hyperlink w:anchor="_Toc83684813" w:history="1">
+          <w:hyperlink w:anchor="_Toc83832807" w:history="1">
             <w:r>
               <w:rPr>
                 <w:rStyle w:val="Hyperlink"/>
@@ -826,7 +826,7 @@
               <w:rPr>
                 <w:webHidden/>
               </w:rPr>
-              <w:instrText xml:space="preserve"> PAGEREF _Toc83684813 \h </w:instrText>
+              <w:instrText xml:space="preserve"> PAGEREF _Toc83832807 \h </w:instrText>
             </w:r>
             <w:r>
               <w:rPr>
@@ -843,7 +843,7 @@
               <w:rPr>
                 <w:webHidden/>
               </w:rPr>
-              <w:t>3-13</w:t>
+              <w:t>3-14</w:t>
             </w:r>
             <w:r>
               <w:rPr>
@@ -860,7 +860,7 @@
               <w:lang w:val="pt-BR" w:eastAsia="pt-BR"/>
             </w:rPr>
           </w:pPr>
-          <w:hyperlink w:anchor="_Toc83684814" w:history="1">
+          <w:hyperlink w:anchor="_Toc83832808" w:history="1">
             <w:r>
               <w:rPr>
                 <w:rStyle w:val="Hyperlink"/>
@@ -895,7 +895,7 @@
               <w:rPr>
                 <w:webHidden/>
               </w:rPr>
-              <w:instrText xml:space="preserve"> PAGEREF _Toc83684814 \h </w:instrText>
+              <w:instrText xml:space="preserve"> PAGEREF _Toc83832808 \h </w:instrText>
             </w:r>
             <w:r>
               <w:rPr>
@@ -912,7 +912,7 @@
               <w:rPr>
                 <w:webHidden/>
               </w:rPr>
-              <w:t>3-14</w:t>
+              <w:t>3-15</w:t>
             </w:r>
             <w:r>
               <w:rPr>
@@ -929,7 +929,7 @@
               <w:lang w:val="pt-BR" w:eastAsia="pt-BR"/>
             </w:rPr>
           </w:pPr>
-          <w:hyperlink w:anchor="_Toc83684815" w:history="1">
+          <w:hyperlink w:anchor="_Toc83832809" w:history="1">
             <w:r>
               <w:rPr>
                 <w:rStyle w:val="Hyperlink"/>
@@ -964,7 +964,7 @@
               <w:rPr>
                 <w:webHidden/>
               </w:rPr>
-              <w:instrText xml:space="preserve"> PAGEREF _Toc83684815 \h </w:instrText>
+              <w:instrText xml:space="preserve"> PAGEREF _Toc83832809 \h </w:instrText>
             </w:r>
             <w:r>
               <w:rPr>
@@ -981,7 +981,7 @@
               <w:rPr>
                 <w:webHidden/>
               </w:rPr>
-              <w:t>3-16</w:t>
+              <w:t>3-17</w:t>
             </w:r>
             <w:r>
               <w:rPr>
@@ -998,7 +998,7 @@
               <w:lang w:val="pt-BR" w:eastAsia="pt-BR"/>
             </w:rPr>
           </w:pPr>
-          <w:hyperlink w:anchor="_Toc83684816" w:history="1">
+          <w:hyperlink w:anchor="_Toc83832810" w:history="1">
             <w:r>
               <w:rPr>
                 <w:rStyle w:val="Hyperlink"/>
@@ -1033,7 +1033,7 @@
               <w:rPr>
                 <w:webHidden/>
               </w:rPr>
-              <w:instrText xml:space="preserve"> PAGEREF _Toc83684816 \h </w:instrText>
+              <w:instrText xml:space="preserve"> PAGEREF _Toc83832810 \h </w:instrText>
             </w:r>
             <w:r>
               <w:rPr>
@@ -1050,7 +1050,7 @@
               <w:rPr>
                 <w:webHidden/>
               </w:rPr>
-              <w:t>3-17</w:t>
+              <w:t>3-18</w:t>
             </w:r>
             <w:r>
               <w:rPr>
@@ -1067,7 +1067,7 @@
               <w:lang w:val="pt-BR" w:eastAsia="pt-BR"/>
             </w:rPr>
           </w:pPr>
-          <w:hyperlink w:anchor="_Toc83684817" w:history="1">
+          <w:hyperlink w:anchor="_Toc83832811" w:history="1">
             <w:r>
               <w:rPr>
                 <w:rStyle w:val="Hyperlink"/>
@@ -1102,7 +1102,7 @@
               <w:rPr>
                 <w:webHidden/>
               </w:rPr>
-              <w:instrText xml:space="preserve"> PAGEREF _Toc83684817 \h </w:instrText>
+              <w:instrText xml:space="preserve"> PAGEREF _Toc83832811 \h </w:instrText>
             </w:r>
             <w:r>
               <w:rPr>
@@ -1119,7 +1119,7 @@
               <w:rPr>
                 <w:webHidden/>
               </w:rPr>
-              <w:t>3-18</w:t>
+              <w:t>3-19</w:t>
             </w:r>
             <w:r>
               <w:rPr>
@@ -1136,7 +1136,7 @@
               <w:lang w:val="pt-BR" w:eastAsia="pt-BR"/>
             </w:rPr>
           </w:pPr>
-          <w:hyperlink w:anchor="_Toc83684818" w:history="1">
+          <w:hyperlink w:anchor="_Toc83832812" w:history="1">
             <w:r>
               <w:rPr>
                 <w:rStyle w:val="Hyperlink"/>
@@ -1171,7 +1171,7 @@
               <w:rPr>
                 <w:webHidden/>
               </w:rPr>
-              <w:instrText xml:space="preserve"> PAGEREF _Toc83684818 \h </w:instrText>
+              <w:instrText xml:space="preserve"> PAGEREF _Toc83832812 \h </w:instrText>
             </w:r>
             <w:r>
               <w:rPr>
@@ -1188,7 +1188,7 @@
               <w:rPr>
                 <w:webHidden/>
               </w:rPr>
-              <w:t>3-19</w:t>
+              <w:t>3-20</w:t>
             </w:r>
             <w:r>
               <w:rPr>
@@ -1205,7 +1205,7 @@
               <w:lang w:val="pt-BR" w:eastAsia="pt-BR"/>
             </w:rPr>
           </w:pPr>
-          <w:hyperlink w:anchor="_Toc83684819" w:history="1">
+          <w:hyperlink w:anchor="_Toc83832813" w:history="1">
             <w:r>
               <w:rPr>
                 <w:rStyle w:val="Hyperlink"/>
@@ -1240,7 +1240,7 @@
               <w:rPr>
                 <w:webHidden/>
               </w:rPr>
-              <w:instrText xml:space="preserve"> PAGEREF _Toc83684819 \h </w:instrText>
+              <w:instrText xml:space="preserve"> PAGEREF _Toc83832813 \h </w:instrText>
             </w:r>
             <w:r>
               <w:rPr>
@@ -1257,7 +1257,7 @@
               <w:rPr>
                 <w:webHidden/>
               </w:rPr>
-              <w:t>3-21</w:t>
+              <w:t>3-22</w:t>
             </w:r>
             <w:r>
               <w:rPr>
@@ -1274,7 +1274,7 @@
               <w:lang w:val="pt-BR" w:eastAsia="pt-BR"/>
             </w:rPr>
           </w:pPr>
-          <w:hyperlink w:anchor="_Toc83684820" w:history="1">
+          <w:hyperlink w:anchor="_Toc83832814" w:history="1">
             <w:r>
               <w:rPr>
                 <w:rStyle w:val="Hyperlink"/>
@@ -1309,7 +1309,7 @@
               <w:rPr>
                 <w:webHidden/>
               </w:rPr>
-              <w:instrText xml:space="preserve"> PAGEREF _Toc83684820 \h </w:instrText>
+              <w:instrText xml:space="preserve"> PAGEREF _Toc83832814 \h </w:instrText>
             </w:r>
             <w:r>
               <w:rPr>
@@ -1326,7 +1326,7 @@
               <w:rPr>
                 <w:webHidden/>
               </w:rPr>
-              <w:t>3-23</w:t>
+              <w:t>3-24</w:t>
             </w:r>
             <w:r>
               <w:rPr>
@@ -1343,7 +1343,7 @@
               <w:lang w:val="pt-BR" w:eastAsia="pt-BR"/>
             </w:rPr>
           </w:pPr>
-          <w:hyperlink w:anchor="_Toc83684821" w:history="1">
+          <w:hyperlink w:anchor="_Toc83832815" w:history="1">
             <w:r>
               <w:rPr>
                 <w:rStyle w:val="Hyperlink"/>
@@ -1378,7 +1378,7 @@
               <w:rPr>
                 <w:webHidden/>
               </w:rPr>
-              <w:instrText xml:space="preserve"> PAGEREF _Toc83684821 \h </w:instrText>
+              <w:instrText xml:space="preserve"> PAGEREF _Toc83832815 \h </w:instrText>
             </w:r>
             <w:r>
               <w:rPr>
@@ -1395,7 +1395,7 @@
               <w:rPr>
                 <w:webHidden/>
               </w:rPr>
-              <w:t>4-24</w:t>
+              <w:t>4-25</w:t>
             </w:r>
             <w:r>
               <w:rPr>
@@ -1412,7 +1412,7 @@
               <w:lang w:val="pt-BR" w:eastAsia="pt-BR"/>
             </w:rPr>
           </w:pPr>
-          <w:hyperlink w:anchor="_Toc83684822" w:history="1">
+          <w:hyperlink w:anchor="_Toc83832816" w:history="1">
             <w:r>
               <w:rPr>
                 <w:rStyle w:val="Hyperlink"/>
@@ -1447,7 +1447,7 @@
               <w:rPr>
                 <w:webHidden/>
               </w:rPr>
-              <w:instrText xml:space="preserve"> PAGEREF _Toc83684822 \h </w:instrText>
+              <w:instrText xml:space="preserve"> PAGEREF _Toc83832816 \h </w:instrText>
             </w:r>
             <w:r>
               <w:rPr>
@@ -1464,7 +1464,7 @@
               <w:rPr>
                 <w:webHidden/>
               </w:rPr>
-              <w:t>4-24</w:t>
+              <w:t>4-25</w:t>
             </w:r>
             <w:r>
               <w:rPr>
@@ -1481,7 +1481,7 @@
               <w:lang w:val="pt-BR" w:eastAsia="pt-BR"/>
             </w:rPr>
           </w:pPr>
-          <w:hyperlink w:anchor="_Toc83684823" w:history="1">
+          <w:hyperlink w:anchor="_Toc83832817" w:history="1">
             <w:r>
               <w:rPr>
                 <w:rStyle w:val="Hyperlink"/>
@@ -1516,7 +1516,7 @@
               <w:rPr>
                 <w:webHidden/>
               </w:rPr>
-              <w:instrText xml:space="preserve"> PAGEREF _Toc83684823 \h </w:instrText>
+              <w:instrText xml:space="preserve"> PAGEREF _Toc83832817 \h </w:instrText>
             </w:r>
             <w:r>
               <w:rPr>
@@ -1533,7 +1533,7 @@
               <w:rPr>
                 <w:webHidden/>
               </w:rPr>
-              <w:t>4-25</w:t>
+              <w:t>4-26</w:t>
             </w:r>
             <w:r>
               <w:rPr>
@@ -1550,7 +1550,7 @@
               <w:lang w:val="pt-BR" w:eastAsia="pt-BR"/>
             </w:rPr>
           </w:pPr>
-          <w:hyperlink w:anchor="_Toc83684824" w:history="1">
+          <w:hyperlink w:anchor="_Toc83832818" w:history="1">
             <w:r>
               <w:rPr>
                 <w:rStyle w:val="Hyperlink"/>
@@ -1585,7 +1585,7 @@
               <w:rPr>
                 <w:webHidden/>
               </w:rPr>
-              <w:instrText xml:space="preserve"> PAGEREF _Toc83684824 \h </w:instrText>
+              <w:instrText xml:space="preserve"> PAGEREF _Toc83832818 \h </w:instrText>
             </w:r>
             <w:r>
               <w:rPr>
@@ -1602,7 +1602,7 @@
               <w:rPr>
                 <w:webHidden/>
               </w:rPr>
-              <w:t>4-26</w:t>
+              <w:t>4-27</w:t>
             </w:r>
             <w:r>
               <w:rPr>
@@ -1619,7 +1619,7 @@
               <w:lang w:val="pt-BR" w:eastAsia="pt-BR"/>
             </w:rPr>
           </w:pPr>
-          <w:hyperlink w:anchor="_Toc83684825" w:history="1">
+          <w:hyperlink w:anchor="_Toc83832819" w:history="1">
             <w:r>
               <w:rPr>
                 <w:rStyle w:val="Hyperlink"/>
@@ -1654,7 +1654,7 @@
               <w:rPr>
                 <w:webHidden/>
               </w:rPr>
-              <w:instrText xml:space="preserve"> PAGEREF _Toc83684825 \h </w:instrText>
+              <w:instrText xml:space="preserve"> PAGEREF _Toc83832819 \h </w:instrText>
             </w:r>
             <w:r>
               <w:rPr>
@@ -1671,7 +1671,7 @@
               <w:rPr>
                 <w:webHidden/>
               </w:rPr>
-              <w:t>4-26</w:t>
+              <w:t>4-27</w:t>
             </w:r>
             <w:r>
               <w:rPr>
@@ -1688,7 +1688,7 @@
               <w:lang w:val="pt-BR" w:eastAsia="pt-BR"/>
             </w:rPr>
           </w:pPr>
-          <w:hyperlink w:anchor="_Toc83684826" w:history="1">
+          <w:hyperlink w:anchor="_Toc83832820" w:history="1">
             <w:r>
               <w:rPr>
                 <w:rStyle w:val="Hyperlink"/>
@@ -1723,7 +1723,7 @@
               <w:rPr>
                 <w:webHidden/>
               </w:rPr>
-              <w:instrText xml:space="preserve"> PAGEREF _Toc83684826 \h </w:instrText>
+              <w:instrText xml:space="preserve"> PAGEREF _Toc83832820 \h </w:instrText>
             </w:r>
             <w:r>
               <w:rPr>
@@ -1740,7 +1740,7 @@
               <w:rPr>
                 <w:webHidden/>
               </w:rPr>
-              <w:t>4-30</w:t>
+              <w:t>4-31</w:t>
             </w:r>
             <w:r>
               <w:rPr>
@@ -1757,7 +1757,7 @@
               <w:lang w:val="pt-BR" w:eastAsia="pt-BR"/>
             </w:rPr>
           </w:pPr>
-          <w:hyperlink w:anchor="_Toc83684827" w:history="1">
+          <w:hyperlink w:anchor="_Toc83832821" w:history="1">
             <w:r>
               <w:rPr>
                 <w:rStyle w:val="Hyperlink"/>
@@ -1792,7 +1792,7 @@
               <w:rPr>
                 <w:webHidden/>
               </w:rPr>
-              <w:instrText xml:space="preserve"> PAGEREF _Toc83684827 \h </w:instrText>
+              <w:instrText xml:space="preserve"> PAGEREF _Toc83832821 \h </w:instrText>
             </w:r>
             <w:r>
               <w:rPr>
@@ -1809,7 +1809,7 @@
               <w:rPr>
                 <w:webHidden/>
               </w:rPr>
-              <w:t>4-30</w:t>
+              <w:t>4-31</w:t>
             </w:r>
             <w:r>
               <w:rPr>
@@ -1826,7 +1826,7 @@
               <w:lang w:val="pt-BR" w:eastAsia="pt-BR"/>
             </w:rPr>
           </w:pPr>
-          <w:hyperlink w:anchor="_Toc83684828" w:history="1">
+          <w:hyperlink w:anchor="_Toc83832822" w:history="1">
             <w:r>
               <w:rPr>
                 <w:rStyle w:val="Hyperlink"/>
@@ -1861,7 +1861,7 @@
               <w:rPr>
                 <w:webHidden/>
               </w:rPr>
-              <w:instrText xml:space="preserve"> PAGEREF _Toc83684828 \h </w:instrText>
+              <w:instrText xml:space="preserve"> PAGEREF _Toc83832822 \h </w:instrText>
             </w:r>
             <w:r>
               <w:rPr>
@@ -1878,7 +1878,7 @@
               <w:rPr>
                 <w:webHidden/>
               </w:rPr>
-              <w:t>4-30</w:t>
+              <w:t>4-31</w:t>
             </w:r>
             <w:r>
               <w:rPr>
@@ -1895,7 +1895,7 @@
               <w:lang w:val="pt-BR" w:eastAsia="pt-BR"/>
             </w:rPr>
           </w:pPr>
-          <w:hyperlink w:anchor="_Toc83684829" w:history="1">
+          <w:hyperlink w:anchor="_Toc83832823" w:history="1">
             <w:r>
               <w:rPr>
                 <w:rStyle w:val="Hyperlink"/>
@@ -1930,7 +1930,7 @@
               <w:rPr>
                 <w:webHidden/>
               </w:rPr>
-              <w:instrText xml:space="preserve"> PAGEREF _Toc83684829 \h </w:instrText>
+              <w:instrText xml:space="preserve"> PAGEREF _Toc83832823 \h </w:instrText>
             </w:r>
             <w:r>
               <w:rPr>
@@ -1947,7 +1947,7 @@
               <w:rPr>
                 <w:webHidden/>
               </w:rPr>
-              <w:t>5-30</w:t>
+              <w:t>5-31</w:t>
             </w:r>
             <w:r>
               <w:rPr>
@@ -1964,7 +1964,7 @@
               <w:lang w:val="pt-BR" w:eastAsia="pt-BR"/>
             </w:rPr>
           </w:pPr>
-          <w:hyperlink w:anchor="_Toc83684830" w:history="1">
+          <w:hyperlink w:anchor="_Toc83832824" w:history="1">
             <w:r>
               <w:rPr>
                 <w:rStyle w:val="Hyperlink"/>
@@ -1999,7 +1999,7 @@
               <w:rPr>
                 <w:webHidden/>
               </w:rPr>
-              <w:instrText xml:space="preserve"> PAGEREF _Toc83684830 \h </w:instrText>
+              <w:instrText xml:space="preserve"> PAGEREF _Toc83832824 \h </w:instrText>
             </w:r>
             <w:r>
               <w:rPr>
@@ -2016,7 +2016,7 @@
               <w:rPr>
                 <w:webHidden/>
               </w:rPr>
-              <w:t>5-30</w:t>
+              <w:t>5-31</w:t>
             </w:r>
             <w:r>
               <w:rPr>
@@ -2033,7 +2033,7 @@
               <w:lang w:val="pt-BR" w:eastAsia="pt-BR"/>
             </w:rPr>
           </w:pPr>
-          <w:hyperlink w:anchor="_Toc83684831" w:history="1">
+          <w:hyperlink w:anchor="_Toc83832825" w:history="1">
             <w:r>
               <w:rPr>
                 <w:rStyle w:val="Hyperlink"/>
@@ -2068,7 +2068,7 @@
               <w:rPr>
                 <w:webHidden/>
               </w:rPr>
-              <w:instrText xml:space="preserve"> PAGEREF _Toc83684831 \h </w:instrText>
+              <w:instrText xml:space="preserve"> PAGEREF _Toc83832825 \h </w:instrText>
             </w:r>
             <w:r>
               <w:rPr>
@@ -2085,7 +2085,7 @@
               <w:rPr>
                 <w:webHidden/>
               </w:rPr>
-              <w:t>5-30</w:t>
+              <w:t>5-31</w:t>
             </w:r>
             <w:r>
               <w:rPr>
@@ -2102,7 +2102,7 @@
               <w:lang w:val="pt-BR" w:eastAsia="pt-BR"/>
             </w:rPr>
           </w:pPr>
-          <w:hyperlink w:anchor="_Toc83684832" w:history="1">
+          <w:hyperlink w:anchor="_Toc83832826" w:history="1">
             <w:r>
               <w:rPr>
                 <w:rStyle w:val="Hyperlink"/>
@@ -2137,7 +2137,7 @@
               <w:rPr>
                 <w:webHidden/>
               </w:rPr>
-              <w:instrText xml:space="preserve"> PAGEREF _Toc83684832 \h </w:instrText>
+              <w:instrText xml:space="preserve"> PAGEREF _Toc83832826 \h </w:instrText>
             </w:r>
             <w:r>
               <w:rPr>
@@ -2154,7 +2154,7 @@
               <w:rPr>
                 <w:webHidden/>
               </w:rPr>
-              <w:t>5-30</w:t>
+              <w:t>5-31</w:t>
             </w:r>
             <w:r>
               <w:rPr>
@@ -2171,7 +2171,7 @@
               <w:lang w:val="pt-BR" w:eastAsia="pt-BR"/>
             </w:rPr>
           </w:pPr>
-          <w:hyperlink w:anchor="_Toc83684833" w:history="1">
+          <w:hyperlink w:anchor="_Toc83832827" w:history="1">
             <w:r>
               <w:rPr>
                 <w:rStyle w:val="Hyperlink"/>
@@ -2206,7 +2206,7 @@
               <w:rPr>
                 <w:webHidden/>
               </w:rPr>
-              <w:instrText xml:space="preserve"> PAGEREF _Toc83684833 \h </w:instrText>
+              <w:instrText xml:space="preserve"> PAGEREF _Toc83832827 \h </w:instrText>
             </w:r>
             <w:r>
               <w:rPr>
@@ -2223,7 +2223,7 @@
               <w:rPr>
                 <w:webHidden/>
               </w:rPr>
-              <w:t>6-31</w:t>
+              <w:t>6-32</w:t>
             </w:r>
             <w:r>
               <w:rPr>
@@ -2240,7 +2240,7 @@
               <w:lang w:val="pt-BR" w:eastAsia="pt-BR"/>
             </w:rPr>
           </w:pPr>
-          <w:hyperlink w:anchor="_Toc83684834" w:history="1">
+          <w:hyperlink w:anchor="_Toc83832828" w:history="1">
             <w:r>
               <w:rPr>
                 <w:rStyle w:val="Hyperlink"/>
@@ -2275,7 +2275,7 @@
               <w:rPr>
                 <w:webHidden/>
               </w:rPr>
-              <w:instrText xml:space="preserve"> PAGEREF _Toc83684834 \h </w:instrText>
+              <w:instrText xml:space="preserve"> PAGEREF _Toc83832828 \h </w:instrText>
             </w:r>
             <w:r>
               <w:rPr>
@@ -2292,7 +2292,7 @@
               <w:rPr>
                 <w:webHidden/>
               </w:rPr>
-              <w:t>7-32</w:t>
+              <w:t>7-33</w:t>
             </w:r>
             <w:r>
               <w:rPr>
@@ -2427,7 +2427,7 @@
       <w:pPr>
         <w:pStyle w:val="Heading1"/>
       </w:pPr>
-      <w:bookmarkStart w:id="3" w:name="_Toc83684805"/>
+      <w:bookmarkStart w:id="3" w:name="_Toc83832799"/>
       <w:bookmarkEnd w:id="2"/>
       <w:r>
         <w:t>Summary</w:t>
@@ -2839,7 +2839,7 @@
       <w:pPr>
         <w:pStyle w:val="Heading1"/>
       </w:pPr>
-      <w:bookmarkStart w:id="4" w:name="_Toc83684806"/>
+      <w:bookmarkStart w:id="4" w:name="_Toc83832800"/>
       <w:r>
         <w:lastRenderedPageBreak/>
         <w:t>Components</w:t>
@@ -3531,7 +3531,7 @@
       <w:pPr>
         <w:pStyle w:val="Heading1"/>
       </w:pPr>
-      <w:bookmarkStart w:id="7" w:name="_Toc83684807"/>
+      <w:bookmarkStart w:id="7" w:name="_Toc83832801"/>
       <w:r>
         <w:lastRenderedPageBreak/>
         <w:t>Component Overview</w:t>
@@ -3542,7 +3542,7 @@
       <w:pPr>
         <w:pStyle w:val="Heading2"/>
       </w:pPr>
-      <w:bookmarkStart w:id="8" w:name="_Toc83684808"/>
+      <w:bookmarkStart w:id="8" w:name="_Toc83832802"/>
       <w:r>
         <w:t>Functional Overview</w:t>
       </w:r>
@@ -3565,7 +3565,7 @@
         <w:pStyle w:val="Heading3"/>
         <w:ind w:left="1890"/>
       </w:pPr>
-      <w:bookmarkStart w:id="9" w:name="_Toc83684809"/>
+      <w:bookmarkStart w:id="9" w:name="_Toc83832803"/>
       <w:r>
         <w:t>Use Cases</w:t>
       </w:r>
@@ -4159,23 +4159,16 @@
           <w:b/>
           <w:bCs/>
         </w:rPr>
-        <w:t>sendFulfillment</w:t>
+        <w:t xml:space="preserve">sendFulfillment </w:t>
+      </w:r>
+      <w:r>
+        <w:t xml:space="preserve">from the file </w:t>
       </w:r>
       <w:r>
         <w:rPr>
           <w:b/>
           <w:bCs/>
         </w:rPr>
-        <w:t xml:space="preserve"> </w:t>
-      </w:r>
-      <w:r>
-        <w:t xml:space="preserve">from the file </w:t>
-      </w:r>
-      <w:r>
-        <w:rPr>
-          <w:b/>
-          <w:bCs/>
-        </w:rPr>
         <w:t xml:space="preserve">signifyd.js </w:t>
       </w:r>
       <w:r>
@@ -4198,7 +4191,7 @@
         <w:pStyle w:val="Heading3"/>
         <w:ind w:left="1890"/>
       </w:pPr>
-      <w:bookmarkStart w:id="11" w:name="_Toc83684810"/>
+      <w:bookmarkStart w:id="11" w:name="_Toc83832804"/>
       <w:r>
         <w:t>Setup</w:t>
       </w:r>
@@ -4573,7 +4566,7 @@
         </w:tabs>
         <w:ind w:left="630" w:firstLine="0"/>
       </w:pPr>
-      <w:bookmarkStart w:id="12" w:name="_Toc83684811"/>
+      <w:bookmarkStart w:id="12" w:name="_Toc83832805"/>
       <w:r>
         <w:lastRenderedPageBreak/>
         <w:t xml:space="preserve">Setup </w:t>
@@ -6781,7 +6774,7 @@
         <w:pStyle w:val="Heading3"/>
         <w:ind w:left="630" w:firstLine="0"/>
       </w:pPr>
-      <w:bookmarkStart w:id="13" w:name="_Toc83684812"/>
+      <w:bookmarkStart w:id="13" w:name="_Toc83832806"/>
       <w:r>
         <w:t xml:space="preserve">Setup </w:t>
       </w:r>
@@ -7550,7 +7543,7 @@
         <w:pStyle w:val="Heading3"/>
         <w:ind w:left="630" w:firstLine="0"/>
       </w:pPr>
-      <w:bookmarkStart w:id="14" w:name="_Toc83684813"/>
+      <w:bookmarkStart w:id="14" w:name="_Toc83832807"/>
       <w:r>
         <w:lastRenderedPageBreak/>
         <w:t>Setup Service Framework Configuration</w:t>
@@ -8321,7 +8314,7 @@
         <w:pStyle w:val="Heading3"/>
         <w:ind w:left="720" w:firstLine="0"/>
       </w:pPr>
-      <w:bookmarkStart w:id="15" w:name="_Toc83684814"/>
+      <w:bookmarkStart w:id="15" w:name="_Toc83832808"/>
       <w:r>
         <w:t>Setup Job Schedules Configuration</w:t>
       </w:r>
@@ -8854,7 +8847,7 @@
         <w:pStyle w:val="Heading3"/>
         <w:ind w:left="1440"/>
       </w:pPr>
-      <w:bookmarkStart w:id="16" w:name="_Toc83684815"/>
+      <w:bookmarkStart w:id="16" w:name="_Toc83832809"/>
       <w:r>
         <w:t xml:space="preserve">API Integration </w:t>
       </w:r>
@@ -9687,7 +9680,7 @@
         <w:pStyle w:val="Heading3"/>
         <w:ind w:left="720" w:firstLine="0"/>
       </w:pPr>
-      <w:bookmarkStart w:id="17" w:name="_Toc83684816"/>
+      <w:bookmarkStart w:id="17" w:name="_Toc83832810"/>
       <w:r>
         <w:t xml:space="preserve">API </w:t>
       </w:r>
@@ -10214,7 +10207,7 @@
         <w:pStyle w:val="Heading3"/>
         <w:ind w:left="720" w:firstLine="0"/>
       </w:pPr>
-      <w:bookmarkStart w:id="18" w:name="_Toc83684817"/>
+      <w:bookmarkStart w:id="18" w:name="_Toc83832811"/>
       <w:r>
         <w:t xml:space="preserve">API Integration – </w:t>
       </w:r>
@@ -10433,7 +10426,7 @@
         <w:pStyle w:val="Heading3"/>
         <w:ind w:left="720" w:firstLine="0"/>
       </w:pPr>
-      <w:bookmarkStart w:id="19" w:name="_Toc83684818"/>
+      <w:bookmarkStart w:id="19" w:name="_Toc83832812"/>
       <w:r>
         <w:lastRenderedPageBreak/>
         <w:t>API Integration - Pipelines</w:t>
@@ -11038,7 +11031,7 @@
         <w:pStyle w:val="Heading3"/>
         <w:ind w:left="720" w:firstLine="0"/>
       </w:pPr>
-      <w:bookmarkStart w:id="20" w:name="_Toc83684819"/>
+      <w:bookmarkStart w:id="20" w:name="_Toc83832813"/>
       <w:r>
         <w:lastRenderedPageBreak/>
         <w:t>API Integration – Limitations and Constraints</w:t>
@@ -11700,6 +11693,7 @@
       <w:r>
         <w:rPr>
           <w:rFonts w:cs="Trebuchet MS"/>
+          <w:noProof/>
           <w:color w:val="00000A"/>
         </w:rPr>
         <w:drawing>
@@ -11762,14 +11756,14 @@
         <w:pStyle w:val="Heading2"/>
         <w:ind w:left="720"/>
       </w:pPr>
-      <w:bookmarkStart w:id="21" w:name="_Toc83684820"/>
-      <w:bookmarkStart w:id="22" w:name="_Toc285887829"/>
+      <w:bookmarkStart w:id="21" w:name="_Toc285887829"/>
+      <w:bookmarkStart w:id="22" w:name="_Toc83832814"/>
       <w:r>
         <w:t>Other Non-Transactional Operations</w:t>
       </w:r>
-      <w:bookmarkEnd w:id="21"/>
-    </w:p>
-    <w:bookmarkEnd w:id="22"/>
+      <w:bookmarkEnd w:id="22"/>
+    </w:p>
+    <w:bookmarkEnd w:id="21"/>
     <w:p>
       <w:pPr>
         <w:widowControl w:val="0"/>
@@ -12112,7 +12106,7 @@
       <w:pPr>
         <w:pStyle w:val="Heading1"/>
       </w:pPr>
-      <w:bookmarkStart w:id="27" w:name="_Toc83684821"/>
+      <w:bookmarkStart w:id="27" w:name="_Toc83832815"/>
       <w:bookmarkEnd w:id="23"/>
       <w:bookmarkEnd w:id="24"/>
       <w:bookmarkEnd w:id="25"/>
@@ -12131,7 +12125,7 @@
         <w:pStyle w:val="Heading2"/>
         <w:ind w:left="810"/>
       </w:pPr>
-      <w:bookmarkStart w:id="28" w:name="_Toc83684822"/>
+      <w:bookmarkStart w:id="28" w:name="_Toc83832816"/>
       <w:r>
         <w:t>Setup</w:t>
       </w:r>
@@ -12806,7 +12800,7 @@
         <w:pStyle w:val="Heading3"/>
         <w:ind w:left="1080" w:hanging="540"/>
       </w:pPr>
-      <w:bookmarkStart w:id="29" w:name="_Toc83684823"/>
+      <w:bookmarkStart w:id="29" w:name="_Toc83832817"/>
       <w:r>
         <w:lastRenderedPageBreak/>
         <w:t xml:space="preserve">Configuration on </w:t>
@@ -13403,7 +13397,7 @@
         <w:pStyle w:val="Heading2"/>
         <w:ind w:left="990"/>
       </w:pPr>
-      <w:bookmarkStart w:id="30" w:name="_Toc83684824"/>
+      <w:bookmarkStart w:id="30" w:name="_Toc83832818"/>
       <w:r>
         <w:lastRenderedPageBreak/>
         <w:t>External Interfaces</w:t>
@@ -13971,7 +13965,7 @@
         <w:pStyle w:val="Heading2"/>
         <w:ind w:left="990"/>
       </w:pPr>
-      <w:bookmarkStart w:id="31" w:name="_Toc83684825"/>
+      <w:bookmarkStart w:id="31" w:name="_Toc83832819"/>
       <w:r>
         <w:t>Testing</w:t>
       </w:r>
@@ -16621,7 +16615,7 @@
       <w:pPr>
         <w:pStyle w:val="Heading3"/>
       </w:pPr>
-      <w:bookmarkStart w:id="32" w:name="_Toc83684826"/>
+      <w:bookmarkStart w:id="32" w:name="_Toc83832820"/>
       <w:r>
         <w:lastRenderedPageBreak/>
         <w:t>Automated Testing</w:t>
@@ -16644,7 +16638,7 @@
           <w:numId w:val="13"/>
         </w:numPr>
       </w:pPr>
-      <w:bookmarkStart w:id="33" w:name="_Toc83684827"/>
+      <w:bookmarkStart w:id="33" w:name="_Toc83832821"/>
       <w:r>
         <w:t>Unit testing</w:t>
       </w:r>
@@ -16667,7 +16661,7 @@
           <w:numId w:val="13"/>
         </w:numPr>
       </w:pPr>
-      <w:bookmarkStart w:id="34" w:name="_Toc83684828"/>
+      <w:bookmarkStart w:id="34" w:name="_Toc83832822"/>
       <w:r>
         <w:t>Integration testing</w:t>
       </w:r>
@@ -16852,13 +16846,13 @@
       <w:pPr>
         <w:pStyle w:val="Heading1"/>
       </w:pPr>
-      <w:bookmarkStart w:id="35" w:name="_Toc83684829"/>
-      <w:bookmarkStart w:id="36" w:name="_Toc245264376"/>
+      <w:bookmarkStart w:id="35" w:name="_Toc245264376"/>
+      <w:bookmarkStart w:id="36" w:name="_Toc83832823"/>
       <w:bookmarkEnd w:id="26"/>
       <w:r>
         <w:t>Operations, Maintenance</w:t>
       </w:r>
-      <w:bookmarkEnd w:id="35"/>
+      <w:bookmarkEnd w:id="36"/>
     </w:p>
     <w:p>
       <w:pPr>
@@ -16870,7 +16864,7 @@
       <w:pPr>
         <w:pStyle w:val="Heading2"/>
       </w:pPr>
-      <w:bookmarkStart w:id="37" w:name="_Toc83684830"/>
+      <w:bookmarkStart w:id="37" w:name="_Toc83832824"/>
       <w:r>
         <w:t>Availability</w:t>
       </w:r>
@@ -16898,7 +16892,7 @@
       <w:pPr>
         <w:pStyle w:val="Heading2"/>
       </w:pPr>
-      <w:bookmarkStart w:id="38" w:name="_Toc83684831"/>
+      <w:bookmarkStart w:id="38" w:name="_Toc83832825"/>
       <w:r>
         <w:t>Support</w:t>
       </w:r>
@@ -16957,13 +16951,13 @@
         </w:rPr>
         <w:t xml:space="preserve">. </w:t>
       </w:r>
-      <w:bookmarkEnd w:id="36"/>
+      <w:bookmarkEnd w:id="35"/>
     </w:p>
     <w:p>
       <w:pPr>
         <w:pStyle w:val="Heading2"/>
       </w:pPr>
-      <w:bookmarkStart w:id="39" w:name="_Toc83684832"/>
+      <w:bookmarkStart w:id="39" w:name="_Toc83832826"/>
       <w:r>
         <w:t>Intended Locales</w:t>
       </w:r>
@@ -17025,8 +17019,8 @@
           <w:right w:val="dotted" w:sz="4" w:space="0" w:color="auto"/>
         </w:pBdr>
       </w:pPr>
-      <w:bookmarkStart w:id="40" w:name="_Toc83684833"/>
-      <w:bookmarkStart w:id="41" w:name="_Hlk75794236"/>
+      <w:bookmarkStart w:id="40" w:name="_Hlk75794236"/>
+      <w:bookmarkStart w:id="41" w:name="_Toc83832827"/>
       <w:r>
         <w:lastRenderedPageBreak/>
         <w:t>Re</w:t>
@@ -17037,7 +17031,7 @@
       <w:r>
         <w:t>ease History</w:t>
       </w:r>
-      <w:bookmarkEnd w:id="40"/>
+      <w:bookmarkEnd w:id="41"/>
     </w:p>
     <w:p>
       <w:pPr>
@@ -17055,7 +17049,7 @@
       </w:pPr>
       <w:bookmarkStart w:id="42" w:name="_Toc279703501"/>
       <w:bookmarkStart w:id="43" w:name="_Toc279703594"/>
-      <w:bookmarkEnd w:id="41"/>
+      <w:bookmarkEnd w:id="40"/>
     </w:p>
     <w:tbl>
       <w:tblPr>
@@ -17866,7 +17860,7 @@
       <w:pPr>
         <w:pStyle w:val="Heading1"/>
       </w:pPr>
-      <w:bookmarkStart w:id="44" w:name="_Toc83684834"/>
+      <w:bookmarkStart w:id="44" w:name="_Toc83832828"/>
       <w:r>
         <w:lastRenderedPageBreak/>
         <w:t>Process Flow Diagrams</w:t>
@@ -20902,6 +20896,7 @@
   <w:style w:type="character" w:default="1" w:styleId="DefaultParagraphFont">
     <w:name w:val="Default Paragraph Font"/>
     <w:uiPriority w:val="1"/>
+    <w:semiHidden/>
     <w:unhideWhenUsed/>
   </w:style>
   <w:style w:type="table" w:default="1" w:styleId="TableNormal">
@@ -23713,29 +23708,10 @@
 </file>
 
 <file path=customXml/item1.xml><?xml version="1.0" encoding="utf-8"?>
-<p:properties xmlns:p="http://schemas.microsoft.com/office/2006/metadata/properties" xmlns:xsi="http://www.w3.org/2001/XMLSchema-instance" xmlns:pc="http://schemas.microsoft.com/office/infopath/2007/PartnerControls">
-  <documentManagement>
-    <k0a767481f69401b9656bbf4dd6abb1d xmlns="2680ebc2-70e2-42cc-af17-343d078fef82">
-      <Terms xmlns="http://schemas.microsoft.com/office/infopath/2007/PartnerControls"/>
-    </k0a767481f69401b9656bbf4dd6abb1d>
-    <TaxCatchAll xmlns="41dbd0cf-c47a-4cea-8dfa-c6db00955148"/>
-    <l11c893632bd4f5284d827a786471c77 xmlns="2680ebc2-70e2-42cc-af17-343d078fef82">
-      <Terms xmlns="http://schemas.microsoft.com/office/infopath/2007/PartnerControls"/>
-    </l11c893632bd4f5284d827a786471c77>
-  </documentManagement>
-</p:properties>
+<b:Sources xmlns:b="http://schemas.openxmlformats.org/officeDocument/2006/bibliography" xmlns="http://schemas.openxmlformats.org/officeDocument/2006/bibliography" SelectedStyle="\CHICAGO.XSL" StyleName="Chicago"/>
 </file>
 
 <file path=customXml/item2.xml><?xml version="1.0" encoding="utf-8"?>
-<?mso-contentType ?>
-<FormTemplates xmlns="http://schemas.microsoft.com/sharepoint/v3/contenttype/forms">
-  <Display>DocumentLibraryForm</Display>
-  <Edit>DocumentLibraryForm</Edit>
-  <New>DocumentLibraryForm</New>
-</FormTemplates>
-</file>
-
-<file path=customXml/item3.xml><?xml version="1.0" encoding="utf-8"?>
 <ct:contentTypeSchema xmlns:ct="http://schemas.microsoft.com/office/2006/metadata/contentType" xmlns:ma="http://schemas.microsoft.com/office/2006/metadata/properties/metaAttributes" ct:_="" ma:_="" ma:contentTypeName="Document" ma:contentTypeID="0x010100BAC6AAE9A7AC6F448B8E6AD308F25C33" ma:contentTypeVersion="9" ma:contentTypeDescription="Create a new document." ma:contentTypeScope="" ma:versionID="9947e9a47e1bfbe6ee25356abc8c556f">
   <xsd:schema xmlns:xsd="http://www.w3.org/2001/XMLSchema" xmlns:xs="http://www.w3.org/2001/XMLSchema" xmlns:p="http://schemas.microsoft.com/office/2006/metadata/properties" xmlns:ns2="41dbd0cf-c47a-4cea-8dfa-c6db00955148" xmlns:ns3="2680ebc2-70e2-42cc-af17-343d078fef82" xmlns:ns4="3ab059b2-6124-4199-bb85-3249ccb31308" targetNamespace="http://schemas.microsoft.com/office/2006/metadata/properties" ma:root="true" ma:fieldsID="784c332b4ff724ef588fa3376e0daf40" ns2:_="" ns3:_="" ns4:_="">
     <xsd:import namespace="41dbd0cf-c47a-4cea-8dfa-c6db00955148"/>
@@ -23933,6 +23909,20 @@
 </ct:contentTypeSchema>
 </file>
 
+<file path=customXml/item3.xml><?xml version="1.0" encoding="utf-8"?>
+<p:properties xmlns:p="http://schemas.microsoft.com/office/2006/metadata/properties" xmlns:xsi="http://www.w3.org/2001/XMLSchema-instance" xmlns:pc="http://schemas.microsoft.com/office/infopath/2007/PartnerControls">
+  <documentManagement>
+    <k0a767481f69401b9656bbf4dd6abb1d xmlns="2680ebc2-70e2-42cc-af17-343d078fef82">
+      <Terms xmlns="http://schemas.microsoft.com/office/infopath/2007/PartnerControls"/>
+    </k0a767481f69401b9656bbf4dd6abb1d>
+    <TaxCatchAll xmlns="41dbd0cf-c47a-4cea-8dfa-c6db00955148"/>
+    <l11c893632bd4f5284d827a786471c77 xmlns="2680ebc2-70e2-42cc-af17-343d078fef82">
+      <Terms xmlns="http://schemas.microsoft.com/office/infopath/2007/PartnerControls"/>
+    </l11c893632bd4f5284d827a786471c77>
+  </documentManagement>
+</p:properties>
+</file>
+
 <file path=customXml/item4.xml><?xml version="1.0" encoding="utf-8"?>
 <b:Sources xmlns:b="http://schemas.openxmlformats.org/officeDocument/2006/bibliography" xmlns="http://schemas.openxmlformats.org/officeDocument/2006/bibliography" SelectedStyle="\CHICAGO.XSL" StyleName="Chicago"/>
 </file>
@@ -23946,29 +23936,23 @@
 </file>
 
 <file path=customXml/item7.xml><?xml version="1.0" encoding="utf-8"?>
-<b:Sources xmlns:b="http://schemas.openxmlformats.org/officeDocument/2006/bibliography" xmlns="http://schemas.openxmlformats.org/officeDocument/2006/bibliography" SelectedStyle="\CHICAGO.XSL" StyleName="Chicago"/>
+<?mso-contentType ?>
+<FormTemplates xmlns="http://schemas.microsoft.com/sharepoint/v3/contenttype/forms">
+  <Display>DocumentLibraryForm</Display>
+  <Edit>DocumentLibraryForm</Edit>
+  <New>DocumentLibraryForm</New>
+</FormTemplates>
 </file>
 
 <file path=customXml/itemProps1.xml><?xml version="1.0" encoding="utf-8"?>
-<ds:datastoreItem xmlns:ds="http://schemas.openxmlformats.org/officeDocument/2006/customXml" ds:itemID="{D5C50300-BF55-4478-8C35-4D5C35D3EDD0}">
+<ds:datastoreItem xmlns:ds="http://schemas.openxmlformats.org/officeDocument/2006/customXml" ds:itemID="{0ACC11CF-7E2F-4A39-A1CC-435974F0A74C}">
   <ds:schemaRefs>
-    <ds:schemaRef ds:uri="http://schemas.microsoft.com/office/2006/metadata/properties"/>
-    <ds:schemaRef ds:uri="http://schemas.microsoft.com/office/infopath/2007/PartnerControls"/>
-    <ds:schemaRef ds:uri="2680ebc2-70e2-42cc-af17-343d078fef82"/>
-    <ds:schemaRef ds:uri="41dbd0cf-c47a-4cea-8dfa-c6db00955148"/>
+    <ds:schemaRef ds:uri="http://schemas.openxmlformats.org/officeDocument/2006/bibliography"/>
   </ds:schemaRefs>
 </ds:datastoreItem>
 </file>
 
 <file path=customXml/itemProps2.xml><?xml version="1.0" encoding="utf-8"?>
-<ds:datastoreItem xmlns:ds="http://schemas.openxmlformats.org/officeDocument/2006/customXml" ds:itemID="{A758D5F2-F4A1-44A4-BF20-F1E33A257A05}">
-  <ds:schemaRefs>
-    <ds:schemaRef ds:uri="http://schemas.microsoft.com/sharepoint/v3/contenttype/forms"/>
-  </ds:schemaRefs>
-</ds:datastoreItem>
-</file>
-
-<file path=customXml/itemProps3.xml><?xml version="1.0" encoding="utf-8"?>
 <ds:datastoreItem xmlns:ds="http://schemas.openxmlformats.org/officeDocument/2006/customXml" ds:itemID="{AB403CD4-F922-4E1D-B3EA-72C1A6D547E2}">
   <ds:schemaRefs>
     <ds:schemaRef ds:uri="http://schemas.microsoft.com/office/2006/metadata/contentType"/>
@@ -23988,7 +23972,26 @@
 </ds:datastoreItem>
 </file>
 
+<file path=customXml/itemProps3.xml><?xml version="1.0" encoding="utf-8"?>
+<ds:datastoreItem xmlns:ds="http://schemas.openxmlformats.org/officeDocument/2006/customXml" ds:itemID="{D5C50300-BF55-4478-8C35-4D5C35D3EDD0}">
+  <ds:schemaRefs>
+    <ds:schemaRef ds:uri="http://schemas.microsoft.com/office/2006/metadata/properties"/>
+    <ds:schemaRef ds:uri="http://schemas.microsoft.com/office/infopath/2007/PartnerControls"/>
+    <ds:schemaRef ds:uri="2680ebc2-70e2-42cc-af17-343d078fef82"/>
+    <ds:schemaRef ds:uri="41dbd0cf-c47a-4cea-8dfa-c6db00955148"/>
+  </ds:schemaRefs>
+</ds:datastoreItem>
+</file>
+
 <file path=customXml/itemProps4.xml><?xml version="1.0" encoding="utf-8"?>
+<ds:datastoreItem xmlns:ds="http://schemas.openxmlformats.org/officeDocument/2006/customXml" ds:itemID="{DFFD90AB-A9CA-48E9-A772-13C69588A728}">
+  <ds:schemaRefs>
+    <ds:schemaRef ds:uri="http://schemas.openxmlformats.org/officeDocument/2006/bibliography"/>
+  </ds:schemaRefs>
+</ds:datastoreItem>
+</file>
+
+<file path=customXml/itemProps5.xml><?xml version="1.0" encoding="utf-8"?>
 <ds:datastoreItem xmlns:ds="http://schemas.openxmlformats.org/officeDocument/2006/customXml" ds:itemID="{05CD6A24-F136-463B-BF16-F15886741A5F}">
   <ds:schemaRefs>
     <ds:schemaRef ds:uri="http://schemas.openxmlformats.org/officeDocument/2006/bibliography"/>
@@ -23996,16 +23999,8 @@
 </ds:datastoreItem>
 </file>
 
-<file path=customXml/itemProps5.xml><?xml version="1.0" encoding="utf-8"?>
-<ds:datastoreItem xmlns:ds="http://schemas.openxmlformats.org/officeDocument/2006/customXml" ds:itemID="{0ACC11CF-7E2F-4A39-A1CC-435974F0A74C}">
-  <ds:schemaRefs>
-    <ds:schemaRef ds:uri="http://schemas.openxmlformats.org/officeDocument/2006/bibliography"/>
-  </ds:schemaRefs>
-</ds:datastoreItem>
-</file>
-
 <file path=customXml/itemProps6.xml><?xml version="1.0" encoding="utf-8"?>
-<ds:datastoreItem xmlns:ds="http://schemas.openxmlformats.org/officeDocument/2006/customXml" ds:itemID="{DFFD90AB-A9CA-48E9-A772-13C69588A728}">
+<ds:datastoreItem xmlns:ds="http://schemas.openxmlformats.org/officeDocument/2006/customXml" ds:itemID="{74EDC720-C843-4BCC-ACEC-72DB380D8DF2}">
   <ds:schemaRefs>
     <ds:schemaRef ds:uri="http://schemas.openxmlformats.org/officeDocument/2006/bibliography"/>
   </ds:schemaRefs>
@@ -24013,9 +24008,9 @@
 </file>
 
 <file path=customXml/itemProps7.xml><?xml version="1.0" encoding="utf-8"?>
-<ds:datastoreItem xmlns:ds="http://schemas.openxmlformats.org/officeDocument/2006/customXml" ds:itemID="{74EDC720-C843-4BCC-ACEC-72DB380D8DF2}">
+<ds:datastoreItem xmlns:ds="http://schemas.openxmlformats.org/officeDocument/2006/customXml" ds:itemID="{A758D5F2-F4A1-44A4-BF20-F1E33A257A05}">
   <ds:schemaRefs>
-    <ds:schemaRef ds:uri="http://schemas.openxmlformats.org/officeDocument/2006/bibliography"/>
+    <ds:schemaRef ds:uri="http://schemas.microsoft.com/sharepoint/v3/contenttype/forms"/>
   </ds:schemaRefs>
 </ds:datastoreItem>
 </file>
</xml_diff>